<commit_message>
git commit -m "adicionei novas funcionalidades"
</commit_message>
<xml_diff>
--- a/sistema de estoque.docx
+++ b/sistema de estoque.docx
@@ -14,10 +14,22 @@
           <w:b/>
           <w:bCs/>
         </w:rPr>
-        <w:t>Título do Sistema</w:t>
-      </w:r>
-    </w:p>
-    <w:p>
+        <w:t>Título</w:t>
+      </w:r>
+      <w:r>
+        <w:rPr>
+          <w:b/>
+          <w:bCs/>
+        </w:rPr>
+        <w:t>:</w:t>
+      </w:r>
+      <w:r>
+        <w:rPr>
+          <w:b/>
+          <w:bCs/>
+        </w:rPr>
+        <w:tab/>
+      </w:r>
       <w:r>
         <w:rPr>
           <w:b/>
@@ -27,33 +39,18 @@
       </w:r>
     </w:p>
     <w:p>
-      <w:r>
-        <w:pict w14:anchorId="0D4A6E9B">
-          <v:rect id="_x0000_i1025" style="width:0;height:1.5pt" o:hralign="center" o:hrstd="t" o:hr="t" fillcolor="#a0a0a0" stroked="f"/>
-        </w:pict>
-      </w:r>
-    </w:p>
-    <w:p>
-      <w:pPr>
-        <w:rPr>
-          <w:b/>
-          <w:bCs/>
-        </w:rPr>
-      </w:pPr>
-      <w:r>
-        <w:rPr>
-          <w:rFonts w:ascii="Segoe UI Emoji" w:hAnsi="Segoe UI Emoji" w:cs="Segoe UI Emoji"/>
-          <w:b/>
-          <w:bCs/>
-        </w:rPr>
-        <w:t>🎯</w:t>
-      </w:r>
-      <w:r>
-        <w:rPr>
-          <w:b/>
-          <w:bCs/>
-        </w:rPr>
-        <w:t xml:space="preserve"> Descrição Geral</w:t>
+      <w:pPr>
+        <w:rPr>
+          <w:b/>
+          <w:bCs/>
+        </w:rPr>
+      </w:pPr>
+      <w:r>
+        <w:rPr>
+          <w:b/>
+          <w:bCs/>
+        </w:rPr>
+        <w:t>Descrição Geral</w:t>
       </w:r>
     </w:p>
     <w:p>
@@ -93,37 +90,66 @@
     </w:p>
     <w:p>
       <w:r>
-        <w:t>Ele será utilizado por funcionários e administradores de uma empresa para acompanhar entradas e saídas de produtos e manter os níveis de estoque sempre atualizados.</w:t>
-      </w:r>
-    </w:p>
-    <w:p>
-      <w:r>
-        <w:pict w14:anchorId="7B81E4FB">
-          <v:rect id="_x0000_i1026" style="width:0;height:1.5pt" o:hralign="center" o:hrstd="t" o:hr="t" fillcolor="#a0a0a0" stroked="f"/>
-        </w:pict>
-      </w:r>
-    </w:p>
-    <w:p>
-      <w:pPr>
-        <w:rPr>
-          <w:b/>
-          <w:bCs/>
-        </w:rPr>
-      </w:pPr>
-      <w:r>
-        <w:rPr>
-          <w:rFonts w:ascii="Segoe UI Emoji" w:hAnsi="Segoe UI Emoji" w:cs="Segoe UI Emoji"/>
-          <w:b/>
-          <w:bCs/>
-        </w:rPr>
-        <w:t>📋</w:t>
-      </w:r>
-      <w:r>
-        <w:rPr>
-          <w:b/>
-          <w:bCs/>
-        </w:rPr>
-        <w:t xml:space="preserve"> Requisitos Funcionais (RF)</w:t>
+        <w:t>Ele será utilizado por funcionários para acompanhar entradas e saídas de produtos e manter os níveis de estoque sempre atualizados.</w:t>
+      </w:r>
+    </w:p>
+    <w:p/>
+    <w:p>
+      <w:pPr>
+        <w:rPr>
+          <w:b/>
+          <w:bCs/>
+        </w:rPr>
+      </w:pPr>
+      <w:r>
+        <w:rPr>
+          <w:b/>
+          <w:bCs/>
+        </w:rPr>
+        <w:t>Coleta</w:t>
+      </w:r>
+      <w:r>
+        <w:rPr>
+          <w:b/>
+          <w:bCs/>
+        </w:rPr>
+        <w:t xml:space="preserve"> de Requ</w:t>
+      </w:r>
+      <w:r>
+        <w:rPr>
+          <w:b/>
+          <w:bCs/>
+        </w:rPr>
+        <w:t>i</w:t>
+      </w:r>
+      <w:r>
+        <w:rPr>
+          <w:b/>
+          <w:bCs/>
+        </w:rPr>
+        <w:t>sitos</w:t>
+      </w:r>
+      <w:r>
+        <w:rPr>
+          <w:b/>
+          <w:bCs/>
+        </w:rPr>
+        <w:t xml:space="preserve">: </w:t>
+      </w:r>
+    </w:p>
+    <w:p>
+      <w:pPr>
+        <w:rPr>
+          <w:b/>
+          <w:bCs/>
+        </w:rPr>
+      </w:pPr>
+      <w:r>
+        <w:rPr>
+          <w:b/>
+          <w:bCs/>
+        </w:rPr>
+        <w:t>Requisitos Funcionais (RF)</w:t>
       </w:r>
     </w:p>
     <w:p>
@@ -457,14 +483,14 @@
         </w:numPr>
       </w:pPr>
       <w:r>
+        <w:t>Valor total do estoque</w:t>
+      </w:r>
+    </w:p>
+    <w:p>
+      <w:r>
         <w:lastRenderedPageBreak/>
-        <w:t>Valor total do estoque</w:t>
-      </w:r>
-    </w:p>
-    <w:p>
-      <w:r>
         <w:pict w14:anchorId="413A659F">
-          <v:rect id="_x0000_i1027" style="width:0;height:1.5pt" o:hralign="center" o:hrstd="t" o:hr="t" fillcolor="#a0a0a0" stroked="f"/>
+          <v:rect id="_x0000_i1025" style="width:0;height:1.5pt" o:hralign="center" o:hrstd="t" o:hr="t" fillcolor="#a0a0a0" stroked="f"/>
         </w:pict>
       </w:r>
     </w:p>
@@ -477,14 +503,6 @@
       </w:pPr>
       <w:r>
         <w:rPr>
-          <w:rFonts w:ascii="Segoe UI Emoji" w:hAnsi="Segoe UI Emoji" w:cs="Segoe UI Emoji"/>
-          <w:b/>
-          <w:bCs/>
-        </w:rPr>
-        <w:t>⚙️</w:t>
-      </w:r>
-      <w:r>
-        <w:rPr>
           <w:b/>
           <w:bCs/>
         </w:rPr>
@@ -646,7 +664,7 @@
     <w:p>
       <w:r>
         <w:pict w14:anchorId="78596916">
-          <v:rect id="_x0000_i1028" style="width:0;height:1.5pt" o:hralign="center" o:hrstd="t" o:hr="t" fillcolor="#a0a0a0" stroked="f"/>
+          <v:rect id="_x0000_i1026" style="width:0;height:1.5pt" o:hralign="center" o:hrstd="t" o:hr="t" fillcolor="#a0a0a0" stroked="f"/>
         </w:pict>
       </w:r>
     </w:p>
@@ -657,14 +675,6 @@
           <w:bCs/>
         </w:rPr>
       </w:pPr>
-      <w:r>
-        <w:rPr>
-          <w:rFonts w:ascii="Segoe UI Emoji" w:hAnsi="Segoe UI Emoji" w:cs="Segoe UI Emoji"/>
-          <w:b/>
-          <w:bCs/>
-        </w:rPr>
-        <w:t>🚨</w:t>
-      </w:r>
       <w:r>
         <w:rPr>
           <w:b/>
@@ -688,23 +698,7 @@
           <w:b/>
           <w:bCs/>
         </w:rPr>
-        <w:t>notificação visual (</w:t>
-      </w:r>
-      <w:proofErr w:type="spellStart"/>
-      <w:r>
-        <w:rPr>
-          <w:b/>
-          <w:bCs/>
-        </w:rPr>
-        <w:t>ex</w:t>
-      </w:r>
-      <w:proofErr w:type="spellEnd"/>
-      <w:r>
-        <w:rPr>
-          <w:b/>
-          <w:bCs/>
-        </w:rPr>
-        <w:t>: cor vermelha)</w:t>
+        <w:t>notificação visual (ex: cor vermelha)</w:t>
       </w:r>
       <w:r>
         <w:t xml:space="preserve"> quando um produto atingir o </w:t>
@@ -744,7 +738,7 @@
     <w:p>
       <w:r>
         <w:pict w14:anchorId="19217984">
-          <v:rect id="_x0000_i1029" style="width:0;height:1.5pt" o:hralign="center" o:hrstd="t" o:hr="t" fillcolor="#a0a0a0" stroked="f"/>
+          <v:rect id="_x0000_i1027" style="width:0;height:1.5pt" o:hralign="center" o:hrstd="t" o:hr="t" fillcolor="#a0a0a0" stroked="f"/>
         </w:pict>
       </w:r>
     </w:p>
@@ -755,14 +749,6 @@
           <w:bCs/>
         </w:rPr>
       </w:pPr>
-      <w:r>
-        <w:rPr>
-          <w:rFonts w:ascii="Segoe UI Emoji" w:hAnsi="Segoe UI Emoji" w:cs="Segoe UI Emoji"/>
-          <w:b/>
-          <w:bCs/>
-        </w:rPr>
-        <w:t>🧠</w:t>
-      </w:r>
       <w:r>
         <w:rPr>
           <w:b/>
@@ -821,41 +807,6 @@
           <w:u w:val="single"/>
         </w:rPr>
       </w:pPr>
-    </w:p>
-    <w:p>
-      <w:pPr>
-        <w:rPr>
-          <w:u w:val="single"/>
-        </w:rPr>
-      </w:pPr>
-    </w:p>
-    <w:p>
-      <w:pPr>
-        <w:rPr>
-          <w:u w:val="single"/>
-        </w:rPr>
-      </w:pPr>
-    </w:p>
-    <w:p>
-      <w:pPr>
-        <w:rPr>
-          <w:u w:val="single"/>
-        </w:rPr>
-      </w:pPr>
-    </w:p>
-    <w:p>
-      <w:pPr>
-        <w:rPr>
-          <w:u w:val="single"/>
-        </w:rPr>
-      </w:pPr>
-    </w:p>
-    <w:p>
-      <w:pPr>
-        <w:rPr>
-          <w:u w:val="single"/>
-        </w:rPr>
-      </w:pPr>
       <w:r>
         <w:rPr>
           <w:u w:val="single"/>
@@ -873,7 +824,37 @@
         <w:rPr>
           <w:u w:val="single"/>
         </w:rPr>
-        <w:t>O Diagrama de Caso de Uso descreve como diferentes tipos de usuários interagem com o sistema, ele descreve as principais funcionalidades do sistema. Neste Diagrama é apresentado o ponto de vista do ator (administrado e funcionário). O ator administrador poderá realizar tudo dentro do sistema, tais como, cadastro de funcionários, emissão de relatórios, realizar alterações, e decidir sobre as compras com fornecedor. Já o funcionário é restrito a essas funções, contudo ele pode cadastrar clientes e produtos, visualizar estoque e realizar vendas.</w:t>
+        <w:t>O Diagrama de Caso de Uso descreve como diferentes tipos de usuários interagem com o sistema, ele descreve as principais funcionalidades do sistema. Neste Diagrama é apresentado o ponto de vista do ator ( funcionário)</w:t>
+      </w:r>
+      <w:r>
+        <w:rPr>
+          <w:u w:val="single"/>
+        </w:rPr>
+        <w:t xml:space="preserve"> </w:t>
+      </w:r>
+      <w:r>
+        <w:rPr>
+          <w:u w:val="single"/>
+        </w:rPr>
+        <w:t xml:space="preserve">poderá realizar tudo dentro do sistema, tais como, cadastro de </w:t>
+      </w:r>
+      <w:r>
+        <w:rPr>
+          <w:u w:val="single"/>
+        </w:rPr>
+        <w:t>produto</w:t>
+      </w:r>
+      <w:r>
+        <w:rPr>
+          <w:u w:val="single"/>
+        </w:rPr>
+        <w:t xml:space="preserve">, emissão de relatórios, realizar alterações, e decidir sobre as compras com fornecedor, visualizar estoque e </w:t>
+      </w:r>
+      <w:r>
+        <w:rPr>
+          <w:u w:val="single"/>
+        </w:rPr>
+        <w:t>quantidade mínima.</w:t>
       </w:r>
     </w:p>
     <w:p>
@@ -889,10 +870,10 @@
         </w:rPr>
         <w:lastRenderedPageBreak/>
         <w:drawing>
-          <wp:inline distT="0" distB="0" distL="0" distR="0" wp14:anchorId="27010B7A" wp14:editId="628B02A7">
-            <wp:extent cx="5400040" cy="5353685"/>
+          <wp:inline distT="0" distB="0" distL="0" distR="0" wp14:anchorId="070DF346" wp14:editId="0D4EF7B1">
+            <wp:extent cx="5400040" cy="5076190"/>
             <wp:effectExtent l="0" t="0" r="0" b="0"/>
-            <wp:docPr id="588204941" name="Imagem 1"/>
+            <wp:docPr id="193570574" name="Imagem 1"/>
             <wp:cNvGraphicFramePr>
               <a:graphicFrameLocks xmlns:a="http://schemas.openxmlformats.org/drawingml/2006/main" noChangeAspect="1"/>
             </wp:cNvGraphicFramePr>
@@ -900,7 +881,7 @@
               <a:graphicData uri="http://schemas.openxmlformats.org/drawingml/2006/picture">
                 <pic:pic xmlns:pic="http://schemas.openxmlformats.org/drawingml/2006/picture">
                   <pic:nvPicPr>
-                    <pic:cNvPr id="588204941" name="Imagem 588204941"/>
+                    <pic:cNvPr id="193570574" name="Imagem 193570574"/>
                     <pic:cNvPicPr/>
                   </pic:nvPicPr>
                   <pic:blipFill>
@@ -918,7 +899,7 @@
                   <pic:spPr>
                     <a:xfrm>
                       <a:off x="0" y="0"/>
-                      <a:ext cx="5400040" cy="5353685"/>
+                      <a:ext cx="5400040" cy="5076190"/>
                     </a:xfrm>
                     <a:prstGeom prst="rect">
                       <a:avLst/>
@@ -934,9 +915,412 @@
     <w:p>
       <w:pPr>
         <w:rPr>
-          <w:u w:val="single"/>
-        </w:rPr>
-      </w:pPr>
+          <w:b/>
+          <w:bCs/>
+          <w:u w:val="single"/>
+        </w:rPr>
+      </w:pPr>
+      <w:r>
+        <w:rPr>
+          <w:b/>
+          <w:bCs/>
+          <w:u w:val="single"/>
+        </w:rPr>
+        <w:t>O Ator</w:t>
+      </w:r>
+    </w:p>
+    <w:p>
+      <w:pPr>
+        <w:numPr>
+          <w:ilvl w:val="0"/>
+          <w:numId w:val="5"/>
+        </w:numPr>
+        <w:rPr>
+          <w:u w:val="single"/>
+        </w:rPr>
+      </w:pPr>
+      <w:r>
+        <w:rPr>
+          <w:b/>
+          <w:bCs/>
+          <w:u w:val="single"/>
+        </w:rPr>
+        <w:t>FUNCIONÁRIO:</w:t>
+      </w:r>
+    </w:p>
+    <w:p>
+      <w:pPr>
+        <w:numPr>
+          <w:ilvl w:val="1"/>
+          <w:numId w:val="5"/>
+        </w:numPr>
+        <w:rPr>
+          <w:u w:val="single"/>
+        </w:rPr>
+      </w:pPr>
+      <w:r>
+        <w:rPr>
+          <w:u w:val="single"/>
+        </w:rPr>
+        <w:t>Este ator representa a pessoa que opera o sistema.</w:t>
+      </w:r>
+    </w:p>
+    <w:p>
+      <w:pPr>
+        <w:rPr>
+          <w:u w:val="single"/>
+        </w:rPr>
+      </w:pPr>
+      <w:r>
+        <w:rPr>
+          <w:u w:val="single"/>
+        </w:rPr>
+        <w:t>Os casos de uso descrevem o que o sistema faz para agregar valor ao ator.</w:t>
+      </w:r>
+    </w:p>
+    <w:p>
+      <w:pPr>
+        <w:rPr>
+          <w:b/>
+          <w:bCs/>
+          <w:u w:val="single"/>
+        </w:rPr>
+      </w:pPr>
+      <w:r>
+        <w:rPr>
+          <w:b/>
+          <w:bCs/>
+          <w:u w:val="single"/>
+        </w:rPr>
+        <w:t>Funcionalidades de Gestão de Produtos ():</w:t>
+      </w:r>
+    </w:p>
+    <w:p>
+      <w:pPr>
+        <w:numPr>
+          <w:ilvl w:val="0"/>
+          <w:numId w:val="6"/>
+        </w:numPr>
+        <w:rPr>
+          <w:u w:val="single"/>
+        </w:rPr>
+      </w:pPr>
+      <w:r>
+        <w:rPr>
+          <w:b/>
+          <w:bCs/>
+          <w:u w:val="single"/>
+        </w:rPr>
+        <w:t>atualizar ou cadastra produto:</w:t>
+      </w:r>
+      <w:r>
+        <w:rPr>
+          <w:u w:val="single"/>
+        </w:rPr>
+        <w:t xml:space="preserve"> Ação principal para manter o cadastro de itens. Permite criar novos produtos ou modificar dados de produtos existentes (como nome, descrição, etc.).</w:t>
+      </w:r>
+    </w:p>
+    <w:p>
+      <w:pPr>
+        <w:numPr>
+          <w:ilvl w:val="0"/>
+          <w:numId w:val="6"/>
+        </w:numPr>
+        <w:rPr>
+          <w:u w:val="single"/>
+        </w:rPr>
+      </w:pPr>
+      <w:r>
+        <w:rPr>
+          <w:b/>
+          <w:bCs/>
+          <w:u w:val="single"/>
+        </w:rPr>
+        <w:t>buscar produto:</w:t>
+      </w:r>
+      <w:r>
+        <w:rPr>
+          <w:u w:val="single"/>
+        </w:rPr>
+        <w:t xml:space="preserve"> Funcionalidade essencial que permite ao ator localizar um produto específico no sistema, geralmente por nome, código ou ID.</w:t>
+      </w:r>
+    </w:p>
+    <w:p>
+      <w:pPr>
+        <w:numPr>
+          <w:ilvl w:val="0"/>
+          <w:numId w:val="6"/>
+        </w:numPr>
+        <w:rPr>
+          <w:u w:val="single"/>
+        </w:rPr>
+      </w:pPr>
+      <w:r>
+        <w:rPr>
+          <w:b/>
+          <w:bCs/>
+          <w:u w:val="single"/>
+        </w:rPr>
+        <w:t>atualizar produto:</w:t>
+      </w:r>
+      <w:r>
+        <w:rPr>
+          <w:u w:val="single"/>
+        </w:rPr>
+        <w:t xml:space="preserve"> Ação focada em modificar os dados cadastrais de um produto, sendo um refinamento de atualizar ou cadastra produto.</w:t>
+      </w:r>
+    </w:p>
+    <w:p>
+      <w:pPr>
+        <w:numPr>
+          <w:ilvl w:val="0"/>
+          <w:numId w:val="6"/>
+        </w:numPr>
+        <w:rPr>
+          <w:u w:val="single"/>
+        </w:rPr>
+      </w:pPr>
+      <w:r>
+        <w:rPr>
+          <w:b/>
+          <w:bCs/>
+          <w:u w:val="single"/>
+        </w:rPr>
+        <w:t>atualizar preço:</w:t>
+      </w:r>
+      <w:r>
+        <w:rPr>
+          <w:u w:val="single"/>
+        </w:rPr>
+        <w:t xml:space="preserve"> Funcionalidade específica para alterar o preço de venda ou custo de um produto.</w:t>
+      </w:r>
+    </w:p>
+    <w:p>
+      <w:pPr>
+        <w:rPr>
+          <w:b/>
+          <w:bCs/>
+          <w:u w:val="single"/>
+        </w:rPr>
+      </w:pPr>
+      <w:r>
+        <w:rPr>
+          <w:b/>
+          <w:bCs/>
+          <w:u w:val="single"/>
+        </w:rPr>
+        <w:t>Funcionalidades de Movimentação de Estoque:</w:t>
+      </w:r>
+    </w:p>
+    <w:p>
+      <w:pPr>
+        <w:numPr>
+          <w:ilvl w:val="0"/>
+          <w:numId w:val="7"/>
+        </w:numPr>
+        <w:rPr>
+          <w:u w:val="single"/>
+        </w:rPr>
+      </w:pPr>
+      <w:r>
+        <w:rPr>
+          <w:b/>
+          <w:bCs/>
+          <w:u w:val="single"/>
+        </w:rPr>
+        <w:lastRenderedPageBreak/>
+        <w:t>registra entrada de produto:</w:t>
+      </w:r>
+      <w:r>
+        <w:rPr>
+          <w:u w:val="single"/>
+        </w:rPr>
+        <w:t xml:space="preserve"> O ator insere novos itens no estoque (compra, devolução, inventário inicial, etc.), o que aumenta a contagem do item no sistema.</w:t>
+      </w:r>
+    </w:p>
+    <w:p>
+      <w:pPr>
+        <w:numPr>
+          <w:ilvl w:val="1"/>
+          <w:numId w:val="7"/>
+        </w:numPr>
+        <w:rPr>
+          <w:u w:val="single"/>
+        </w:rPr>
+      </w:pPr>
+      <w:r>
+        <w:rPr>
+          <w:i/>
+          <w:iCs/>
+          <w:u w:val="single"/>
+        </w:rPr>
+        <w:t>Relação:</w:t>
+      </w:r>
+      <w:r>
+        <w:rPr>
+          <w:u w:val="single"/>
+        </w:rPr>
+        <w:t xml:space="preserve"> Depende da funcionalidade buscar produto (o produto deve ser encontrado antes que sua entrada possa ser registrada).</w:t>
+      </w:r>
+    </w:p>
+    <w:p>
+      <w:pPr>
+        <w:numPr>
+          <w:ilvl w:val="0"/>
+          <w:numId w:val="7"/>
+        </w:numPr>
+        <w:rPr>
+          <w:u w:val="single"/>
+        </w:rPr>
+      </w:pPr>
+      <w:r>
+        <w:rPr>
+          <w:b/>
+          <w:bCs/>
+          <w:u w:val="single"/>
+        </w:rPr>
+        <w:t>Produto retirado do estoque / registra saída de produto:</w:t>
+      </w:r>
+      <w:r>
+        <w:rPr>
+          <w:u w:val="single"/>
+        </w:rPr>
+        <w:t xml:space="preserve"> O ator registra a retirada de itens do estoque (venda, perda, descarte, etc.), o que diminui a contagem.</w:t>
+      </w:r>
+    </w:p>
+    <w:p>
+      <w:pPr>
+        <w:rPr>
+          <w:b/>
+          <w:bCs/>
+          <w:u w:val="single"/>
+        </w:rPr>
+      </w:pPr>
+      <w:r>
+        <w:rPr>
+          <w:b/>
+          <w:bCs/>
+          <w:u w:val="single"/>
+        </w:rPr>
+        <w:t>Funcionalidades de Consulta e Relatório:</w:t>
+      </w:r>
+    </w:p>
+    <w:p>
+      <w:pPr>
+        <w:numPr>
+          <w:ilvl w:val="0"/>
+          <w:numId w:val="8"/>
+        </w:numPr>
+        <w:rPr>
+          <w:u w:val="single"/>
+        </w:rPr>
+      </w:pPr>
+      <w:r>
+        <w:rPr>
+          <w:b/>
+          <w:bCs/>
+          <w:u w:val="single"/>
+        </w:rPr>
+        <w:t>consulta estoque:</w:t>
+      </w:r>
+      <w:r>
+        <w:rPr>
+          <w:u w:val="single"/>
+        </w:rPr>
+        <w:t xml:space="preserve"> Permite ao ator visualizar a quantidade atual, localização e status de um ou mais produtos no inventário.</w:t>
+      </w:r>
+    </w:p>
+    <w:p>
+      <w:pPr>
+        <w:numPr>
+          <w:ilvl w:val="0"/>
+          <w:numId w:val="8"/>
+        </w:numPr>
+        <w:rPr>
+          <w:u w:val="single"/>
+        </w:rPr>
+      </w:pPr>
+      <w:r>
+        <w:rPr>
+          <w:b/>
+          <w:bCs/>
+          <w:u w:val="single"/>
+        </w:rPr>
+        <w:t>gerar relatorio:</w:t>
+      </w:r>
+      <w:r>
+        <w:rPr>
+          <w:u w:val="single"/>
+        </w:rPr>
+        <w:t xml:space="preserve"> Permite ao ator gerar documentos ou visualizações de dados para análise (ex: relatório de vendas, estoque mínimo, histórico de movimentação).</w:t>
+      </w:r>
+    </w:p>
+    <w:p>
+      <w:pPr>
+        <w:rPr>
+          <w:b/>
+          <w:bCs/>
+          <w:u w:val="single"/>
+        </w:rPr>
+      </w:pPr>
+      <w:r>
+        <w:rPr>
+          <w:b/>
+          <w:bCs/>
+          <w:u w:val="single"/>
+        </w:rPr>
+        <w:t>Funcionalidades de Alerta e Controle:</w:t>
+      </w:r>
+    </w:p>
+    <w:p>
+      <w:pPr>
+        <w:numPr>
+          <w:ilvl w:val="0"/>
+          <w:numId w:val="9"/>
+        </w:numPr>
+        <w:rPr>
+          <w:u w:val="single"/>
+        </w:rPr>
+      </w:pPr>
+      <w:r>
+        <w:rPr>
+          <w:b/>
+          <w:bCs/>
+          <w:u w:val="single"/>
+        </w:rPr>
+        <w:t>atualizar quantidade de produto:</w:t>
+      </w:r>
+      <w:r>
+        <w:rPr>
+          <w:u w:val="single"/>
+        </w:rPr>
+        <w:t xml:space="preserve"> Focado em ajustar a contagem de estoque, o que é um passo intermediário para configurar alertas.</w:t>
+      </w:r>
+    </w:p>
+    <w:p>
+      <w:pPr>
+        <w:numPr>
+          <w:ilvl w:val="0"/>
+          <w:numId w:val="9"/>
+        </w:numPr>
+        <w:rPr>
+          <w:u w:val="single"/>
+        </w:rPr>
+      </w:pPr>
+      <w:r>
+        <w:rPr>
+          <w:b/>
+          <w:bCs/>
+          <w:u w:val="single"/>
+        </w:rPr>
+        <w:t>configura alerta de baixo estoque:</w:t>
+      </w:r>
+      <w:r>
+        <w:rPr>
+          <w:u w:val="single"/>
+        </w:rPr>
+        <w:t xml:space="preserve"> Permite ao ator definir um nível mínimo de estoque para um produto. O sistema usará essa informação para avisar quando o estoque estiver crítico.</w:t>
+      </w:r>
     </w:p>
     <w:p>
       <w:pPr>
@@ -963,28 +1347,141 @@
         <w:rPr>
           <w:u w:val="single"/>
         </w:rPr>
-        <w:t>Esse diagrama representa a estrutura e as relações de classes que servem de modelo para objetos, define todas as classes que o sistema necessita possuir. Nesse diagrama está representada a relação entre as classes e os atributos de cada uma dessas classes. O ator administrador tem acesso a toda parte funcional do sistema, ele pode solicitar estoque, efetuar login, visualizar estoque, cadastrar clientes e produtos, cadastrar funcionários, emitir relatórios, realizar vendas e realizar alterações. O ator funcionário é restrito a algumas funções ele pode efetuar login, visualizar estoque, cadastrar clientes e produtos e realizar vendas.</w:t>
-      </w:r>
-    </w:p>
-    <w:p>
-      <w:pPr>
-        <w:rPr>
-          <w:u w:val="single"/>
-        </w:rPr>
-      </w:pPr>
+        <w:t>Este diagrama define as principais entidades (classes) e as relações entre elas no domínio do gerenciamento de estoque,</w:t>
+      </w:r>
+      <w:r>
+        <w:t xml:space="preserve"> </w:t>
+      </w:r>
+      <w:r>
+        <w:rPr>
+          <w:u w:val="single"/>
+        </w:rPr>
+        <w:t xml:space="preserve">um sistema onde o </w:t>
+      </w:r>
+      <w:r>
+        <w:rPr>
+          <w:b/>
+          <w:bCs/>
+          <w:u w:val="single"/>
+        </w:rPr>
+        <w:t>Usuario</w:t>
+      </w:r>
+      <w:r>
+        <w:rPr>
+          <w:u w:val="single"/>
+        </w:rPr>
+        <w:t xml:space="preserve"> interage com o </w:t>
+      </w:r>
+      <w:r>
+        <w:rPr>
+          <w:b/>
+          <w:bCs/>
+          <w:u w:val="single"/>
+        </w:rPr>
+        <w:t>Estoque</w:t>
+      </w:r>
+      <w:r>
+        <w:rPr>
+          <w:u w:val="single"/>
+        </w:rPr>
+        <w:t xml:space="preserve"> e o </w:t>
+      </w:r>
+      <w:r>
+        <w:rPr>
+          <w:b/>
+          <w:bCs/>
+          <w:u w:val="single"/>
+        </w:rPr>
+        <w:t>Produto</w:t>
+      </w:r>
+      <w:r>
+        <w:rPr>
+          <w:u w:val="single"/>
+        </w:rPr>
+        <w:t xml:space="preserve">. Qualquer alteração de inventário é registrada como uma </w:t>
+      </w:r>
+      <w:r>
+        <w:rPr>
+          <w:b/>
+          <w:bCs/>
+          <w:u w:val="single"/>
+        </w:rPr>
+        <w:t>Movimentação</w:t>
+      </w:r>
+      <w:r>
+        <w:rPr>
+          <w:u w:val="single"/>
+        </w:rPr>
+        <w:t xml:space="preserve"> específica que afeta a quantidadeAtual do </w:t>
+      </w:r>
+      <w:r>
+        <w:rPr>
+          <w:b/>
+          <w:bCs/>
+          <w:u w:val="single"/>
+        </w:rPr>
+        <w:t>Estoque</w:t>
+      </w:r>
+      <w:r>
+        <w:rPr>
+          <w:u w:val="single"/>
+        </w:rPr>
+        <w:t xml:space="preserve">. As classes </w:t>
+      </w:r>
+      <w:r>
+        <w:rPr>
+          <w:b/>
+          <w:bCs/>
+          <w:u w:val="single"/>
+        </w:rPr>
+        <w:t>Estoque</w:t>
+      </w:r>
+      <w:r>
+        <w:rPr>
+          <w:u w:val="single"/>
+        </w:rPr>
+        <w:t xml:space="preserve"> e </w:t>
+      </w:r>
+      <w:r>
+        <w:rPr>
+          <w:b/>
+          <w:bCs/>
+          <w:u w:val="single"/>
+        </w:rPr>
+        <w:t>Movimentação</w:t>
+      </w:r>
+      <w:r>
+        <w:rPr>
+          <w:u w:val="single"/>
+        </w:rPr>
+        <w:t xml:space="preserve"> fornecem os dados necessários para a geração de um </w:t>
+      </w:r>
+      <w:r>
+        <w:rPr>
+          <w:b/>
+          <w:bCs/>
+          <w:u w:val="single"/>
+        </w:rPr>
+        <w:t>Relatorio</w:t>
+      </w:r>
+      <w:r>
+        <w:rPr>
+          <w:u w:val="single"/>
+        </w:rPr>
+        <w:t>.</w:t>
+      </w:r>
     </w:p>
     <w:p>
       <w:r>
         <w:rPr>
           <w:noProof/>
-          <w:u w:val="single"/>
         </w:rPr>
         <w:lastRenderedPageBreak/>
         <w:drawing>
-          <wp:inline distT="0" distB="0" distL="0" distR="0" wp14:anchorId="4AD9C8A3" wp14:editId="7948F1E0">
-            <wp:extent cx="5400040" cy="5055235"/>
-            <wp:effectExtent l="0" t="0" r="0" b="0"/>
-            <wp:docPr id="810389239" name="Imagem 2"/>
+          <wp:inline distT="0" distB="0" distL="0" distR="0" wp14:anchorId="2D9147CE" wp14:editId="73472FB3">
+            <wp:extent cx="4486275" cy="8496300"/>
+            <wp:effectExtent l="0" t="0" r="9525" b="0"/>
+            <wp:docPr id="456895201" name="Imagem 1"/>
             <wp:cNvGraphicFramePr>
               <a:graphicFrameLocks xmlns:a="http://schemas.openxmlformats.org/drawingml/2006/main" noChangeAspect="1"/>
             </wp:cNvGraphicFramePr>
@@ -992,7 +1489,7 @@
               <a:graphicData uri="http://schemas.openxmlformats.org/drawingml/2006/picture">
                 <pic:pic xmlns:pic="http://schemas.openxmlformats.org/drawingml/2006/picture">
                   <pic:nvPicPr>
-                    <pic:cNvPr id="810389239" name="Imagem 810389239"/>
+                    <pic:cNvPr id="456895201" name="Imagem 456895201"/>
                     <pic:cNvPicPr/>
                   </pic:nvPicPr>
                   <pic:blipFill>
@@ -1010,7 +1507,7 @@
                   <pic:spPr>
                     <a:xfrm>
                       <a:off x="0" y="0"/>
-                      <a:ext cx="5400040" cy="5055235"/>
+                      <a:ext cx="4486275" cy="8496300"/>
                     </a:xfrm>
                     <a:prstGeom prst="rect">
                       <a:avLst/>
@@ -1199,6 +1696,155 @@
     </w:lvl>
   </w:abstractNum>
   <w:abstractNum w:abstractNumId="1" w15:restartNumberingAfterBreak="0">
+    <w:nsid w:val="16880AD4"/>
+    <w:multiLevelType w:val="multilevel"/>
+    <w:tmpl w:val="45C2A58A"/>
+    <w:lvl w:ilvl="0">
+      <w:start w:val="1"/>
+      <w:numFmt w:val="bullet"/>
+      <w:lvlText w:val=""/>
+      <w:lvlJc w:val="left"/>
+      <w:pPr>
+        <w:tabs>
+          <w:tab w:val="num" w:pos="720"/>
+        </w:tabs>
+        <w:ind w:left="720" w:hanging="360"/>
+      </w:pPr>
+      <w:rPr>
+        <w:rFonts w:ascii="Symbol" w:hAnsi="Symbol" w:hint="default"/>
+        <w:sz w:val="20"/>
+      </w:rPr>
+    </w:lvl>
+    <w:lvl w:ilvl="1" w:tentative="1">
+      <w:start w:val="1"/>
+      <w:numFmt w:val="bullet"/>
+      <w:lvlText w:val="o"/>
+      <w:lvlJc w:val="left"/>
+      <w:pPr>
+        <w:tabs>
+          <w:tab w:val="num" w:pos="1440"/>
+        </w:tabs>
+        <w:ind w:left="1440" w:hanging="360"/>
+      </w:pPr>
+      <w:rPr>
+        <w:rFonts w:ascii="Courier New" w:hAnsi="Courier New" w:hint="default"/>
+        <w:sz w:val="20"/>
+      </w:rPr>
+    </w:lvl>
+    <w:lvl w:ilvl="2" w:tentative="1">
+      <w:start w:val="1"/>
+      <w:numFmt w:val="bullet"/>
+      <w:lvlText w:val=""/>
+      <w:lvlJc w:val="left"/>
+      <w:pPr>
+        <w:tabs>
+          <w:tab w:val="num" w:pos="2160"/>
+        </w:tabs>
+        <w:ind w:left="2160" w:hanging="360"/>
+      </w:pPr>
+      <w:rPr>
+        <w:rFonts w:ascii="Wingdings" w:hAnsi="Wingdings" w:hint="default"/>
+        <w:sz w:val="20"/>
+      </w:rPr>
+    </w:lvl>
+    <w:lvl w:ilvl="3" w:tentative="1">
+      <w:start w:val="1"/>
+      <w:numFmt w:val="bullet"/>
+      <w:lvlText w:val=""/>
+      <w:lvlJc w:val="left"/>
+      <w:pPr>
+        <w:tabs>
+          <w:tab w:val="num" w:pos="2880"/>
+        </w:tabs>
+        <w:ind w:left="2880" w:hanging="360"/>
+      </w:pPr>
+      <w:rPr>
+        <w:rFonts w:ascii="Wingdings" w:hAnsi="Wingdings" w:hint="default"/>
+        <w:sz w:val="20"/>
+      </w:rPr>
+    </w:lvl>
+    <w:lvl w:ilvl="4" w:tentative="1">
+      <w:start w:val="1"/>
+      <w:numFmt w:val="bullet"/>
+      <w:lvlText w:val=""/>
+      <w:lvlJc w:val="left"/>
+      <w:pPr>
+        <w:tabs>
+          <w:tab w:val="num" w:pos="3600"/>
+        </w:tabs>
+        <w:ind w:left="3600" w:hanging="360"/>
+      </w:pPr>
+      <w:rPr>
+        <w:rFonts w:ascii="Wingdings" w:hAnsi="Wingdings" w:hint="default"/>
+        <w:sz w:val="20"/>
+      </w:rPr>
+    </w:lvl>
+    <w:lvl w:ilvl="5" w:tentative="1">
+      <w:start w:val="1"/>
+      <w:numFmt w:val="bullet"/>
+      <w:lvlText w:val=""/>
+      <w:lvlJc w:val="left"/>
+      <w:pPr>
+        <w:tabs>
+          <w:tab w:val="num" w:pos="4320"/>
+        </w:tabs>
+        <w:ind w:left="4320" w:hanging="360"/>
+      </w:pPr>
+      <w:rPr>
+        <w:rFonts w:ascii="Wingdings" w:hAnsi="Wingdings" w:hint="default"/>
+        <w:sz w:val="20"/>
+      </w:rPr>
+    </w:lvl>
+    <w:lvl w:ilvl="6" w:tentative="1">
+      <w:start w:val="1"/>
+      <w:numFmt w:val="bullet"/>
+      <w:lvlText w:val=""/>
+      <w:lvlJc w:val="left"/>
+      <w:pPr>
+        <w:tabs>
+          <w:tab w:val="num" w:pos="5040"/>
+        </w:tabs>
+        <w:ind w:left="5040" w:hanging="360"/>
+      </w:pPr>
+      <w:rPr>
+        <w:rFonts w:ascii="Wingdings" w:hAnsi="Wingdings" w:hint="default"/>
+        <w:sz w:val="20"/>
+      </w:rPr>
+    </w:lvl>
+    <w:lvl w:ilvl="7" w:tentative="1">
+      <w:start w:val="1"/>
+      <w:numFmt w:val="bullet"/>
+      <w:lvlText w:val=""/>
+      <w:lvlJc w:val="left"/>
+      <w:pPr>
+        <w:tabs>
+          <w:tab w:val="num" w:pos="5760"/>
+        </w:tabs>
+        <w:ind w:left="5760" w:hanging="360"/>
+      </w:pPr>
+      <w:rPr>
+        <w:rFonts w:ascii="Wingdings" w:hAnsi="Wingdings" w:hint="default"/>
+        <w:sz w:val="20"/>
+      </w:rPr>
+    </w:lvl>
+    <w:lvl w:ilvl="8" w:tentative="1">
+      <w:start w:val="1"/>
+      <w:numFmt w:val="bullet"/>
+      <w:lvlText w:val=""/>
+      <w:lvlJc w:val="left"/>
+      <w:pPr>
+        <w:tabs>
+          <w:tab w:val="num" w:pos="6480"/>
+        </w:tabs>
+        <w:ind w:left="6480" w:hanging="360"/>
+      </w:pPr>
+      <w:rPr>
+        <w:rFonts w:ascii="Wingdings" w:hAnsi="Wingdings" w:hint="default"/>
+        <w:sz w:val="20"/>
+      </w:rPr>
+    </w:lvl>
+  </w:abstractNum>
+  <w:abstractNum w:abstractNumId="2" w15:restartNumberingAfterBreak="0">
     <w:nsid w:val="29375F3E"/>
     <w:multiLevelType w:val="multilevel"/>
     <w:tmpl w:val="35345AEA"/>
@@ -1347,7 +1993,603 @@
       </w:rPr>
     </w:lvl>
   </w:abstractNum>
-  <w:abstractNum w:abstractNumId="2" w15:restartNumberingAfterBreak="0">
+  <w:abstractNum w:abstractNumId="3" w15:restartNumberingAfterBreak="0">
+    <w:nsid w:val="3CD27559"/>
+    <w:multiLevelType w:val="multilevel"/>
+    <w:tmpl w:val="2D5A1CDC"/>
+    <w:lvl w:ilvl="0">
+      <w:start w:val="1"/>
+      <w:numFmt w:val="bullet"/>
+      <w:lvlText w:val=""/>
+      <w:lvlJc w:val="left"/>
+      <w:pPr>
+        <w:tabs>
+          <w:tab w:val="num" w:pos="720"/>
+        </w:tabs>
+        <w:ind w:left="720" w:hanging="360"/>
+      </w:pPr>
+      <w:rPr>
+        <w:rFonts w:ascii="Symbol" w:hAnsi="Symbol" w:hint="default"/>
+        <w:sz w:val="20"/>
+      </w:rPr>
+    </w:lvl>
+    <w:lvl w:ilvl="1" w:tentative="1">
+      <w:start w:val="1"/>
+      <w:numFmt w:val="bullet"/>
+      <w:lvlText w:val="o"/>
+      <w:lvlJc w:val="left"/>
+      <w:pPr>
+        <w:tabs>
+          <w:tab w:val="num" w:pos="1440"/>
+        </w:tabs>
+        <w:ind w:left="1440" w:hanging="360"/>
+      </w:pPr>
+      <w:rPr>
+        <w:rFonts w:ascii="Courier New" w:hAnsi="Courier New" w:hint="default"/>
+        <w:sz w:val="20"/>
+      </w:rPr>
+    </w:lvl>
+    <w:lvl w:ilvl="2" w:tentative="1">
+      <w:start w:val="1"/>
+      <w:numFmt w:val="bullet"/>
+      <w:lvlText w:val=""/>
+      <w:lvlJc w:val="left"/>
+      <w:pPr>
+        <w:tabs>
+          <w:tab w:val="num" w:pos="2160"/>
+        </w:tabs>
+        <w:ind w:left="2160" w:hanging="360"/>
+      </w:pPr>
+      <w:rPr>
+        <w:rFonts w:ascii="Wingdings" w:hAnsi="Wingdings" w:hint="default"/>
+        <w:sz w:val="20"/>
+      </w:rPr>
+    </w:lvl>
+    <w:lvl w:ilvl="3" w:tentative="1">
+      <w:start w:val="1"/>
+      <w:numFmt w:val="bullet"/>
+      <w:lvlText w:val=""/>
+      <w:lvlJc w:val="left"/>
+      <w:pPr>
+        <w:tabs>
+          <w:tab w:val="num" w:pos="2880"/>
+        </w:tabs>
+        <w:ind w:left="2880" w:hanging="360"/>
+      </w:pPr>
+      <w:rPr>
+        <w:rFonts w:ascii="Wingdings" w:hAnsi="Wingdings" w:hint="default"/>
+        <w:sz w:val="20"/>
+      </w:rPr>
+    </w:lvl>
+    <w:lvl w:ilvl="4" w:tentative="1">
+      <w:start w:val="1"/>
+      <w:numFmt w:val="bullet"/>
+      <w:lvlText w:val=""/>
+      <w:lvlJc w:val="left"/>
+      <w:pPr>
+        <w:tabs>
+          <w:tab w:val="num" w:pos="3600"/>
+        </w:tabs>
+        <w:ind w:left="3600" w:hanging="360"/>
+      </w:pPr>
+      <w:rPr>
+        <w:rFonts w:ascii="Wingdings" w:hAnsi="Wingdings" w:hint="default"/>
+        <w:sz w:val="20"/>
+      </w:rPr>
+    </w:lvl>
+    <w:lvl w:ilvl="5" w:tentative="1">
+      <w:start w:val="1"/>
+      <w:numFmt w:val="bullet"/>
+      <w:lvlText w:val=""/>
+      <w:lvlJc w:val="left"/>
+      <w:pPr>
+        <w:tabs>
+          <w:tab w:val="num" w:pos="4320"/>
+        </w:tabs>
+        <w:ind w:left="4320" w:hanging="360"/>
+      </w:pPr>
+      <w:rPr>
+        <w:rFonts w:ascii="Wingdings" w:hAnsi="Wingdings" w:hint="default"/>
+        <w:sz w:val="20"/>
+      </w:rPr>
+    </w:lvl>
+    <w:lvl w:ilvl="6" w:tentative="1">
+      <w:start w:val="1"/>
+      <w:numFmt w:val="bullet"/>
+      <w:lvlText w:val=""/>
+      <w:lvlJc w:val="left"/>
+      <w:pPr>
+        <w:tabs>
+          <w:tab w:val="num" w:pos="5040"/>
+        </w:tabs>
+        <w:ind w:left="5040" w:hanging="360"/>
+      </w:pPr>
+      <w:rPr>
+        <w:rFonts w:ascii="Wingdings" w:hAnsi="Wingdings" w:hint="default"/>
+        <w:sz w:val="20"/>
+      </w:rPr>
+    </w:lvl>
+    <w:lvl w:ilvl="7" w:tentative="1">
+      <w:start w:val="1"/>
+      <w:numFmt w:val="bullet"/>
+      <w:lvlText w:val=""/>
+      <w:lvlJc w:val="left"/>
+      <w:pPr>
+        <w:tabs>
+          <w:tab w:val="num" w:pos="5760"/>
+        </w:tabs>
+        <w:ind w:left="5760" w:hanging="360"/>
+      </w:pPr>
+      <w:rPr>
+        <w:rFonts w:ascii="Wingdings" w:hAnsi="Wingdings" w:hint="default"/>
+        <w:sz w:val="20"/>
+      </w:rPr>
+    </w:lvl>
+    <w:lvl w:ilvl="8" w:tentative="1">
+      <w:start w:val="1"/>
+      <w:numFmt w:val="bullet"/>
+      <w:lvlText w:val=""/>
+      <w:lvlJc w:val="left"/>
+      <w:pPr>
+        <w:tabs>
+          <w:tab w:val="num" w:pos="6480"/>
+        </w:tabs>
+        <w:ind w:left="6480" w:hanging="360"/>
+      </w:pPr>
+      <w:rPr>
+        <w:rFonts w:ascii="Wingdings" w:hAnsi="Wingdings" w:hint="default"/>
+        <w:sz w:val="20"/>
+      </w:rPr>
+    </w:lvl>
+  </w:abstractNum>
+  <w:abstractNum w:abstractNumId="4" w15:restartNumberingAfterBreak="0">
+    <w:nsid w:val="44314254"/>
+    <w:multiLevelType w:val="multilevel"/>
+    <w:tmpl w:val="C2828EC6"/>
+    <w:lvl w:ilvl="0">
+      <w:start w:val="1"/>
+      <w:numFmt w:val="bullet"/>
+      <w:lvlText w:val=""/>
+      <w:lvlJc w:val="left"/>
+      <w:pPr>
+        <w:tabs>
+          <w:tab w:val="num" w:pos="720"/>
+        </w:tabs>
+        <w:ind w:left="720" w:hanging="360"/>
+      </w:pPr>
+      <w:rPr>
+        <w:rFonts w:ascii="Symbol" w:hAnsi="Symbol" w:hint="default"/>
+        <w:sz w:val="20"/>
+      </w:rPr>
+    </w:lvl>
+    <w:lvl w:ilvl="1">
+      <w:start w:val="1"/>
+      <w:numFmt w:val="bullet"/>
+      <w:lvlText w:val="o"/>
+      <w:lvlJc w:val="left"/>
+      <w:pPr>
+        <w:tabs>
+          <w:tab w:val="num" w:pos="1440"/>
+        </w:tabs>
+        <w:ind w:left="1440" w:hanging="360"/>
+      </w:pPr>
+      <w:rPr>
+        <w:rFonts w:ascii="Courier New" w:hAnsi="Courier New" w:hint="default"/>
+        <w:sz w:val="20"/>
+      </w:rPr>
+    </w:lvl>
+    <w:lvl w:ilvl="2" w:tentative="1">
+      <w:start w:val="1"/>
+      <w:numFmt w:val="bullet"/>
+      <w:lvlText w:val=""/>
+      <w:lvlJc w:val="left"/>
+      <w:pPr>
+        <w:tabs>
+          <w:tab w:val="num" w:pos="2160"/>
+        </w:tabs>
+        <w:ind w:left="2160" w:hanging="360"/>
+      </w:pPr>
+      <w:rPr>
+        <w:rFonts w:ascii="Wingdings" w:hAnsi="Wingdings" w:hint="default"/>
+        <w:sz w:val="20"/>
+      </w:rPr>
+    </w:lvl>
+    <w:lvl w:ilvl="3" w:tentative="1">
+      <w:start w:val="1"/>
+      <w:numFmt w:val="bullet"/>
+      <w:lvlText w:val=""/>
+      <w:lvlJc w:val="left"/>
+      <w:pPr>
+        <w:tabs>
+          <w:tab w:val="num" w:pos="2880"/>
+        </w:tabs>
+        <w:ind w:left="2880" w:hanging="360"/>
+      </w:pPr>
+      <w:rPr>
+        <w:rFonts w:ascii="Wingdings" w:hAnsi="Wingdings" w:hint="default"/>
+        <w:sz w:val="20"/>
+      </w:rPr>
+    </w:lvl>
+    <w:lvl w:ilvl="4" w:tentative="1">
+      <w:start w:val="1"/>
+      <w:numFmt w:val="bullet"/>
+      <w:lvlText w:val=""/>
+      <w:lvlJc w:val="left"/>
+      <w:pPr>
+        <w:tabs>
+          <w:tab w:val="num" w:pos="3600"/>
+        </w:tabs>
+        <w:ind w:left="3600" w:hanging="360"/>
+      </w:pPr>
+      <w:rPr>
+        <w:rFonts w:ascii="Wingdings" w:hAnsi="Wingdings" w:hint="default"/>
+        <w:sz w:val="20"/>
+      </w:rPr>
+    </w:lvl>
+    <w:lvl w:ilvl="5" w:tentative="1">
+      <w:start w:val="1"/>
+      <w:numFmt w:val="bullet"/>
+      <w:lvlText w:val=""/>
+      <w:lvlJc w:val="left"/>
+      <w:pPr>
+        <w:tabs>
+          <w:tab w:val="num" w:pos="4320"/>
+        </w:tabs>
+        <w:ind w:left="4320" w:hanging="360"/>
+      </w:pPr>
+      <w:rPr>
+        <w:rFonts w:ascii="Wingdings" w:hAnsi="Wingdings" w:hint="default"/>
+        <w:sz w:val="20"/>
+      </w:rPr>
+    </w:lvl>
+    <w:lvl w:ilvl="6" w:tentative="1">
+      <w:start w:val="1"/>
+      <w:numFmt w:val="bullet"/>
+      <w:lvlText w:val=""/>
+      <w:lvlJc w:val="left"/>
+      <w:pPr>
+        <w:tabs>
+          <w:tab w:val="num" w:pos="5040"/>
+        </w:tabs>
+        <w:ind w:left="5040" w:hanging="360"/>
+      </w:pPr>
+      <w:rPr>
+        <w:rFonts w:ascii="Wingdings" w:hAnsi="Wingdings" w:hint="default"/>
+        <w:sz w:val="20"/>
+      </w:rPr>
+    </w:lvl>
+    <w:lvl w:ilvl="7" w:tentative="1">
+      <w:start w:val="1"/>
+      <w:numFmt w:val="bullet"/>
+      <w:lvlText w:val=""/>
+      <w:lvlJc w:val="left"/>
+      <w:pPr>
+        <w:tabs>
+          <w:tab w:val="num" w:pos="5760"/>
+        </w:tabs>
+        <w:ind w:left="5760" w:hanging="360"/>
+      </w:pPr>
+      <w:rPr>
+        <w:rFonts w:ascii="Wingdings" w:hAnsi="Wingdings" w:hint="default"/>
+        <w:sz w:val="20"/>
+      </w:rPr>
+    </w:lvl>
+    <w:lvl w:ilvl="8" w:tentative="1">
+      <w:start w:val="1"/>
+      <w:numFmt w:val="bullet"/>
+      <w:lvlText w:val=""/>
+      <w:lvlJc w:val="left"/>
+      <w:pPr>
+        <w:tabs>
+          <w:tab w:val="num" w:pos="6480"/>
+        </w:tabs>
+        <w:ind w:left="6480" w:hanging="360"/>
+      </w:pPr>
+      <w:rPr>
+        <w:rFonts w:ascii="Wingdings" w:hAnsi="Wingdings" w:hint="default"/>
+        <w:sz w:val="20"/>
+      </w:rPr>
+    </w:lvl>
+  </w:abstractNum>
+  <w:abstractNum w:abstractNumId="5" w15:restartNumberingAfterBreak="0">
+    <w:nsid w:val="44D27C4C"/>
+    <w:multiLevelType w:val="multilevel"/>
+    <w:tmpl w:val="8D80CAEC"/>
+    <w:lvl w:ilvl="0">
+      <w:start w:val="1"/>
+      <w:numFmt w:val="bullet"/>
+      <w:lvlText w:val=""/>
+      <w:lvlJc w:val="left"/>
+      <w:pPr>
+        <w:tabs>
+          <w:tab w:val="num" w:pos="720"/>
+        </w:tabs>
+        <w:ind w:left="720" w:hanging="360"/>
+      </w:pPr>
+      <w:rPr>
+        <w:rFonts w:ascii="Symbol" w:hAnsi="Symbol" w:hint="default"/>
+        <w:sz w:val="20"/>
+      </w:rPr>
+    </w:lvl>
+    <w:lvl w:ilvl="1" w:tentative="1">
+      <w:start w:val="1"/>
+      <w:numFmt w:val="bullet"/>
+      <w:lvlText w:val="o"/>
+      <w:lvlJc w:val="left"/>
+      <w:pPr>
+        <w:tabs>
+          <w:tab w:val="num" w:pos="1440"/>
+        </w:tabs>
+        <w:ind w:left="1440" w:hanging="360"/>
+      </w:pPr>
+      <w:rPr>
+        <w:rFonts w:ascii="Courier New" w:hAnsi="Courier New" w:hint="default"/>
+        <w:sz w:val="20"/>
+      </w:rPr>
+    </w:lvl>
+    <w:lvl w:ilvl="2" w:tentative="1">
+      <w:start w:val="1"/>
+      <w:numFmt w:val="bullet"/>
+      <w:lvlText w:val=""/>
+      <w:lvlJc w:val="left"/>
+      <w:pPr>
+        <w:tabs>
+          <w:tab w:val="num" w:pos="2160"/>
+        </w:tabs>
+        <w:ind w:left="2160" w:hanging="360"/>
+      </w:pPr>
+      <w:rPr>
+        <w:rFonts w:ascii="Wingdings" w:hAnsi="Wingdings" w:hint="default"/>
+        <w:sz w:val="20"/>
+      </w:rPr>
+    </w:lvl>
+    <w:lvl w:ilvl="3" w:tentative="1">
+      <w:start w:val="1"/>
+      <w:numFmt w:val="bullet"/>
+      <w:lvlText w:val=""/>
+      <w:lvlJc w:val="left"/>
+      <w:pPr>
+        <w:tabs>
+          <w:tab w:val="num" w:pos="2880"/>
+        </w:tabs>
+        <w:ind w:left="2880" w:hanging="360"/>
+      </w:pPr>
+      <w:rPr>
+        <w:rFonts w:ascii="Wingdings" w:hAnsi="Wingdings" w:hint="default"/>
+        <w:sz w:val="20"/>
+      </w:rPr>
+    </w:lvl>
+    <w:lvl w:ilvl="4" w:tentative="1">
+      <w:start w:val="1"/>
+      <w:numFmt w:val="bullet"/>
+      <w:lvlText w:val=""/>
+      <w:lvlJc w:val="left"/>
+      <w:pPr>
+        <w:tabs>
+          <w:tab w:val="num" w:pos="3600"/>
+        </w:tabs>
+        <w:ind w:left="3600" w:hanging="360"/>
+      </w:pPr>
+      <w:rPr>
+        <w:rFonts w:ascii="Wingdings" w:hAnsi="Wingdings" w:hint="default"/>
+        <w:sz w:val="20"/>
+      </w:rPr>
+    </w:lvl>
+    <w:lvl w:ilvl="5" w:tentative="1">
+      <w:start w:val="1"/>
+      <w:numFmt w:val="bullet"/>
+      <w:lvlText w:val=""/>
+      <w:lvlJc w:val="left"/>
+      <w:pPr>
+        <w:tabs>
+          <w:tab w:val="num" w:pos="4320"/>
+        </w:tabs>
+        <w:ind w:left="4320" w:hanging="360"/>
+      </w:pPr>
+      <w:rPr>
+        <w:rFonts w:ascii="Wingdings" w:hAnsi="Wingdings" w:hint="default"/>
+        <w:sz w:val="20"/>
+      </w:rPr>
+    </w:lvl>
+    <w:lvl w:ilvl="6" w:tentative="1">
+      <w:start w:val="1"/>
+      <w:numFmt w:val="bullet"/>
+      <w:lvlText w:val=""/>
+      <w:lvlJc w:val="left"/>
+      <w:pPr>
+        <w:tabs>
+          <w:tab w:val="num" w:pos="5040"/>
+        </w:tabs>
+        <w:ind w:left="5040" w:hanging="360"/>
+      </w:pPr>
+      <w:rPr>
+        <w:rFonts w:ascii="Wingdings" w:hAnsi="Wingdings" w:hint="default"/>
+        <w:sz w:val="20"/>
+      </w:rPr>
+    </w:lvl>
+    <w:lvl w:ilvl="7" w:tentative="1">
+      <w:start w:val="1"/>
+      <w:numFmt w:val="bullet"/>
+      <w:lvlText w:val=""/>
+      <w:lvlJc w:val="left"/>
+      <w:pPr>
+        <w:tabs>
+          <w:tab w:val="num" w:pos="5760"/>
+        </w:tabs>
+        <w:ind w:left="5760" w:hanging="360"/>
+      </w:pPr>
+      <w:rPr>
+        <w:rFonts w:ascii="Wingdings" w:hAnsi="Wingdings" w:hint="default"/>
+        <w:sz w:val="20"/>
+      </w:rPr>
+    </w:lvl>
+    <w:lvl w:ilvl="8" w:tentative="1">
+      <w:start w:val="1"/>
+      <w:numFmt w:val="bullet"/>
+      <w:lvlText w:val=""/>
+      <w:lvlJc w:val="left"/>
+      <w:pPr>
+        <w:tabs>
+          <w:tab w:val="num" w:pos="6480"/>
+        </w:tabs>
+        <w:ind w:left="6480" w:hanging="360"/>
+      </w:pPr>
+      <w:rPr>
+        <w:rFonts w:ascii="Wingdings" w:hAnsi="Wingdings" w:hint="default"/>
+        <w:sz w:val="20"/>
+      </w:rPr>
+    </w:lvl>
+  </w:abstractNum>
+  <w:abstractNum w:abstractNumId="6" w15:restartNumberingAfterBreak="0">
+    <w:nsid w:val="476402AA"/>
+    <w:multiLevelType w:val="multilevel"/>
+    <w:tmpl w:val="BB5C4254"/>
+    <w:lvl w:ilvl="0">
+      <w:start w:val="1"/>
+      <w:numFmt w:val="bullet"/>
+      <w:lvlText w:val=""/>
+      <w:lvlJc w:val="left"/>
+      <w:pPr>
+        <w:tabs>
+          <w:tab w:val="num" w:pos="720"/>
+        </w:tabs>
+        <w:ind w:left="720" w:hanging="360"/>
+      </w:pPr>
+      <w:rPr>
+        <w:rFonts w:ascii="Symbol" w:hAnsi="Symbol" w:hint="default"/>
+        <w:sz w:val="20"/>
+      </w:rPr>
+    </w:lvl>
+    <w:lvl w:ilvl="1">
+      <w:start w:val="1"/>
+      <w:numFmt w:val="bullet"/>
+      <w:lvlText w:val="o"/>
+      <w:lvlJc w:val="left"/>
+      <w:pPr>
+        <w:tabs>
+          <w:tab w:val="num" w:pos="1440"/>
+        </w:tabs>
+        <w:ind w:left="1440" w:hanging="360"/>
+      </w:pPr>
+      <w:rPr>
+        <w:rFonts w:ascii="Courier New" w:hAnsi="Courier New" w:hint="default"/>
+        <w:sz w:val="20"/>
+      </w:rPr>
+    </w:lvl>
+    <w:lvl w:ilvl="2" w:tentative="1">
+      <w:start w:val="1"/>
+      <w:numFmt w:val="bullet"/>
+      <w:lvlText w:val=""/>
+      <w:lvlJc w:val="left"/>
+      <w:pPr>
+        <w:tabs>
+          <w:tab w:val="num" w:pos="2160"/>
+        </w:tabs>
+        <w:ind w:left="2160" w:hanging="360"/>
+      </w:pPr>
+      <w:rPr>
+        <w:rFonts w:ascii="Wingdings" w:hAnsi="Wingdings" w:hint="default"/>
+        <w:sz w:val="20"/>
+      </w:rPr>
+    </w:lvl>
+    <w:lvl w:ilvl="3" w:tentative="1">
+      <w:start w:val="1"/>
+      <w:numFmt w:val="bullet"/>
+      <w:lvlText w:val=""/>
+      <w:lvlJc w:val="left"/>
+      <w:pPr>
+        <w:tabs>
+          <w:tab w:val="num" w:pos="2880"/>
+        </w:tabs>
+        <w:ind w:left="2880" w:hanging="360"/>
+      </w:pPr>
+      <w:rPr>
+        <w:rFonts w:ascii="Wingdings" w:hAnsi="Wingdings" w:hint="default"/>
+        <w:sz w:val="20"/>
+      </w:rPr>
+    </w:lvl>
+    <w:lvl w:ilvl="4" w:tentative="1">
+      <w:start w:val="1"/>
+      <w:numFmt w:val="bullet"/>
+      <w:lvlText w:val=""/>
+      <w:lvlJc w:val="left"/>
+      <w:pPr>
+        <w:tabs>
+          <w:tab w:val="num" w:pos="3600"/>
+        </w:tabs>
+        <w:ind w:left="3600" w:hanging="360"/>
+      </w:pPr>
+      <w:rPr>
+        <w:rFonts w:ascii="Wingdings" w:hAnsi="Wingdings" w:hint="default"/>
+        <w:sz w:val="20"/>
+      </w:rPr>
+    </w:lvl>
+    <w:lvl w:ilvl="5" w:tentative="1">
+      <w:start w:val="1"/>
+      <w:numFmt w:val="bullet"/>
+      <w:lvlText w:val=""/>
+      <w:lvlJc w:val="left"/>
+      <w:pPr>
+        <w:tabs>
+          <w:tab w:val="num" w:pos="4320"/>
+        </w:tabs>
+        <w:ind w:left="4320" w:hanging="360"/>
+      </w:pPr>
+      <w:rPr>
+        <w:rFonts w:ascii="Wingdings" w:hAnsi="Wingdings" w:hint="default"/>
+        <w:sz w:val="20"/>
+      </w:rPr>
+    </w:lvl>
+    <w:lvl w:ilvl="6" w:tentative="1">
+      <w:start w:val="1"/>
+      <w:numFmt w:val="bullet"/>
+      <w:lvlText w:val=""/>
+      <w:lvlJc w:val="left"/>
+      <w:pPr>
+        <w:tabs>
+          <w:tab w:val="num" w:pos="5040"/>
+        </w:tabs>
+        <w:ind w:left="5040" w:hanging="360"/>
+      </w:pPr>
+      <w:rPr>
+        <w:rFonts w:ascii="Wingdings" w:hAnsi="Wingdings" w:hint="default"/>
+        <w:sz w:val="20"/>
+      </w:rPr>
+    </w:lvl>
+    <w:lvl w:ilvl="7" w:tentative="1">
+      <w:start w:val="1"/>
+      <w:numFmt w:val="bullet"/>
+      <w:lvlText w:val=""/>
+      <w:lvlJc w:val="left"/>
+      <w:pPr>
+        <w:tabs>
+          <w:tab w:val="num" w:pos="5760"/>
+        </w:tabs>
+        <w:ind w:left="5760" w:hanging="360"/>
+      </w:pPr>
+      <w:rPr>
+        <w:rFonts w:ascii="Wingdings" w:hAnsi="Wingdings" w:hint="default"/>
+        <w:sz w:val="20"/>
+      </w:rPr>
+    </w:lvl>
+    <w:lvl w:ilvl="8" w:tentative="1">
+      <w:start w:val="1"/>
+      <w:numFmt w:val="bullet"/>
+      <w:lvlText w:val=""/>
+      <w:lvlJc w:val="left"/>
+      <w:pPr>
+        <w:tabs>
+          <w:tab w:val="num" w:pos="6480"/>
+        </w:tabs>
+        <w:ind w:left="6480" w:hanging="360"/>
+      </w:pPr>
+      <w:rPr>
+        <w:rFonts w:ascii="Wingdings" w:hAnsi="Wingdings" w:hint="default"/>
+        <w:sz w:val="20"/>
+      </w:rPr>
+    </w:lvl>
+  </w:abstractNum>
+  <w:abstractNum w:abstractNumId="7" w15:restartNumberingAfterBreak="0">
     <w:nsid w:val="4F682191"/>
     <w:multiLevelType w:val="multilevel"/>
     <w:tmpl w:val="DF44C480"/>
@@ -1496,7 +2738,7 @@
       </w:rPr>
     </w:lvl>
   </w:abstractNum>
-  <w:abstractNum w:abstractNumId="3" w15:restartNumberingAfterBreak="0">
+  <w:abstractNum w:abstractNumId="8" w15:restartNumberingAfterBreak="0">
     <w:nsid w:val="4FEC5EDA"/>
     <w:multiLevelType w:val="multilevel"/>
     <w:tmpl w:val="4CEED736"/>
@@ -1645,17 +2887,184 @@
       </w:rPr>
     </w:lvl>
   </w:abstractNum>
+  <w:abstractNum w:abstractNumId="9" w15:restartNumberingAfterBreak="0">
+    <w:nsid w:val="7A527A7C"/>
+    <w:multiLevelType w:val="multilevel"/>
+    <w:tmpl w:val="7EDC30D8"/>
+    <w:lvl w:ilvl="0">
+      <w:start w:val="1"/>
+      <w:numFmt w:val="bullet"/>
+      <w:lvlText w:val=""/>
+      <w:lvlJc w:val="left"/>
+      <w:pPr>
+        <w:tabs>
+          <w:tab w:val="num" w:pos="720"/>
+        </w:tabs>
+        <w:ind w:left="720" w:hanging="360"/>
+      </w:pPr>
+      <w:rPr>
+        <w:rFonts w:ascii="Symbol" w:hAnsi="Symbol" w:hint="default"/>
+        <w:sz w:val="20"/>
+      </w:rPr>
+    </w:lvl>
+    <w:lvl w:ilvl="1">
+      <w:start w:val="1"/>
+      <w:numFmt w:val="bullet"/>
+      <w:lvlText w:val="o"/>
+      <w:lvlJc w:val="left"/>
+      <w:pPr>
+        <w:tabs>
+          <w:tab w:val="num" w:pos="1440"/>
+        </w:tabs>
+        <w:ind w:left="1440" w:hanging="360"/>
+      </w:pPr>
+      <w:rPr>
+        <w:rFonts w:ascii="Courier New" w:hAnsi="Courier New" w:hint="default"/>
+        <w:sz w:val="20"/>
+      </w:rPr>
+    </w:lvl>
+    <w:lvl w:ilvl="2" w:tentative="1">
+      <w:start w:val="1"/>
+      <w:numFmt w:val="bullet"/>
+      <w:lvlText w:val=""/>
+      <w:lvlJc w:val="left"/>
+      <w:pPr>
+        <w:tabs>
+          <w:tab w:val="num" w:pos="2160"/>
+        </w:tabs>
+        <w:ind w:left="2160" w:hanging="360"/>
+      </w:pPr>
+      <w:rPr>
+        <w:rFonts w:ascii="Wingdings" w:hAnsi="Wingdings" w:hint="default"/>
+        <w:sz w:val="20"/>
+      </w:rPr>
+    </w:lvl>
+    <w:lvl w:ilvl="3" w:tentative="1">
+      <w:start w:val="1"/>
+      <w:numFmt w:val="bullet"/>
+      <w:lvlText w:val=""/>
+      <w:lvlJc w:val="left"/>
+      <w:pPr>
+        <w:tabs>
+          <w:tab w:val="num" w:pos="2880"/>
+        </w:tabs>
+        <w:ind w:left="2880" w:hanging="360"/>
+      </w:pPr>
+      <w:rPr>
+        <w:rFonts w:ascii="Wingdings" w:hAnsi="Wingdings" w:hint="default"/>
+        <w:sz w:val="20"/>
+      </w:rPr>
+    </w:lvl>
+    <w:lvl w:ilvl="4" w:tentative="1">
+      <w:start w:val="1"/>
+      <w:numFmt w:val="bullet"/>
+      <w:lvlText w:val=""/>
+      <w:lvlJc w:val="left"/>
+      <w:pPr>
+        <w:tabs>
+          <w:tab w:val="num" w:pos="3600"/>
+        </w:tabs>
+        <w:ind w:left="3600" w:hanging="360"/>
+      </w:pPr>
+      <w:rPr>
+        <w:rFonts w:ascii="Wingdings" w:hAnsi="Wingdings" w:hint="default"/>
+        <w:sz w:val="20"/>
+      </w:rPr>
+    </w:lvl>
+    <w:lvl w:ilvl="5" w:tentative="1">
+      <w:start w:val="1"/>
+      <w:numFmt w:val="bullet"/>
+      <w:lvlText w:val=""/>
+      <w:lvlJc w:val="left"/>
+      <w:pPr>
+        <w:tabs>
+          <w:tab w:val="num" w:pos="4320"/>
+        </w:tabs>
+        <w:ind w:left="4320" w:hanging="360"/>
+      </w:pPr>
+      <w:rPr>
+        <w:rFonts w:ascii="Wingdings" w:hAnsi="Wingdings" w:hint="default"/>
+        <w:sz w:val="20"/>
+      </w:rPr>
+    </w:lvl>
+    <w:lvl w:ilvl="6" w:tentative="1">
+      <w:start w:val="1"/>
+      <w:numFmt w:val="bullet"/>
+      <w:lvlText w:val=""/>
+      <w:lvlJc w:val="left"/>
+      <w:pPr>
+        <w:tabs>
+          <w:tab w:val="num" w:pos="5040"/>
+        </w:tabs>
+        <w:ind w:left="5040" w:hanging="360"/>
+      </w:pPr>
+      <w:rPr>
+        <w:rFonts w:ascii="Wingdings" w:hAnsi="Wingdings" w:hint="default"/>
+        <w:sz w:val="20"/>
+      </w:rPr>
+    </w:lvl>
+    <w:lvl w:ilvl="7" w:tentative="1">
+      <w:start w:val="1"/>
+      <w:numFmt w:val="bullet"/>
+      <w:lvlText w:val=""/>
+      <w:lvlJc w:val="left"/>
+      <w:pPr>
+        <w:tabs>
+          <w:tab w:val="num" w:pos="5760"/>
+        </w:tabs>
+        <w:ind w:left="5760" w:hanging="360"/>
+      </w:pPr>
+      <w:rPr>
+        <w:rFonts w:ascii="Wingdings" w:hAnsi="Wingdings" w:hint="default"/>
+        <w:sz w:val="20"/>
+      </w:rPr>
+    </w:lvl>
+    <w:lvl w:ilvl="8" w:tentative="1">
+      <w:start w:val="1"/>
+      <w:numFmt w:val="bullet"/>
+      <w:lvlText w:val=""/>
+      <w:lvlJc w:val="left"/>
+      <w:pPr>
+        <w:tabs>
+          <w:tab w:val="num" w:pos="6480"/>
+        </w:tabs>
+        <w:ind w:left="6480" w:hanging="360"/>
+      </w:pPr>
+      <w:rPr>
+        <w:rFonts w:ascii="Wingdings" w:hAnsi="Wingdings" w:hint="default"/>
+        <w:sz w:val="20"/>
+      </w:rPr>
+    </w:lvl>
+  </w:abstractNum>
   <w:num w:numId="1" w16cid:durableId="412122255">
-    <w:abstractNumId w:val="1"/>
+    <w:abstractNumId w:val="2"/>
   </w:num>
   <w:num w:numId="2" w16cid:durableId="2137407500">
-    <w:abstractNumId w:val="2"/>
+    <w:abstractNumId w:val="7"/>
   </w:num>
   <w:num w:numId="3" w16cid:durableId="1901281120">
-    <w:abstractNumId w:val="3"/>
+    <w:abstractNumId w:val="8"/>
   </w:num>
   <w:num w:numId="4" w16cid:durableId="1892424701">
     <w:abstractNumId w:val="0"/>
+  </w:num>
+  <w:num w:numId="5" w16cid:durableId="1438788528">
+    <w:abstractNumId w:val="4"/>
+  </w:num>
+  <w:num w:numId="6" w16cid:durableId="708183890">
+    <w:abstractNumId w:val="5"/>
+  </w:num>
+  <w:num w:numId="7" w16cid:durableId="612640000">
+    <w:abstractNumId w:val="9"/>
+  </w:num>
+  <w:num w:numId="8" w16cid:durableId="840196973">
+    <w:abstractNumId w:val="3"/>
+  </w:num>
+  <w:num w:numId="9" w16cid:durableId="71396744">
+    <w:abstractNumId w:val="1"/>
+  </w:num>
+  <w:num w:numId="10" w16cid:durableId="154762687">
+    <w:abstractNumId w:val="6"/>
   </w:num>
 </w:numbering>
 </file>
@@ -2263,6 +3672,7 @@
   <w:style w:type="character" w:default="1" w:styleId="Fontepargpadro">
     <w:name w:val="Default Paragraph Font"/>
     <w:uiPriority w:val="1"/>
+    <w:semiHidden/>
     <w:unhideWhenUsed/>
   </w:style>
   <w:style w:type="table" w:default="1" w:styleId="Tabelanormal">

</xml_diff>